<commit_message>
docs(main): fix typo in report for lab08
</commit_message>
<xml_diff>
--- a/labs/lab08/report_old/report.docx
+++ b/labs/lab08/report_old/report.docx
@@ -1490,14 +1490,6 @@
     <w:p>
       <w:pPr>
         <w:pStyle w:val="FirstParagraph"/>
-      </w:pPr>
-      <w:r>
-        <w:t xml:space="preserve">Получение навыков работы с планировщиками событий cron и at.</w:t>
-      </w:r>
-    </w:p>
-    <w:p>
-      <w:pPr>
-        <w:pStyle w:val="BodyText"/>
       </w:pPr>
       <w:r>
         <w:t xml:space="preserve">В результате выполнения лабораторной работы я получил навыки по планированию одноразовых и регулярных системных заданий с использованием планировщиков cron и at</w:t>

</xml_diff>